<commit_message>
actual dump and track breathe
</commit_message>
<xml_diff>
--- a/export/songs.docx
+++ b/export/songs.docx
@@ -104,7 +104,7 @@
           <w:sz w:val="20"/>
         </w:rPr>
         <w:br/>
-        <w:t>(для гитары 1 капа A</w:t>
+        <w:t>для гитары 1 капа A</w:t>
       </w:r>
     </w:p>
     <w:p>
@@ -1904,7 +1904,7 @@
           <w:sz w:val="20"/>
         </w:rPr>
         <w:br/>
-        <w:t>для гитары G 5 капа)</w:t>
+        <w:t>для гитары G 5 капа</w:t>
       </w:r>
     </w:p>
     <w:p>
@@ -2113,48 +2113,45 @@
         <w:br/>
         <w:t>Ты все чем я дышу</w:t>
         <w:br/>
-        <w:t>Ты все чем я дышу</w:t>
-        <w:br/>
-        <w:t>Твой Дух живет во мне</w:t>
+        <w:t>Ты все чем я живу</w:t>
+        <w:br/>
+        <w:t>Присутствие Твое святое - во мне</w:t>
         <w:br/>
         <w:br/>
         <w:t>Куплет 2:</w:t>
         <w:br/>
         <w:br/>
-        <w:t>Ты хлеб живой земли</w:t>
-        <w:br/>
-        <w:t>Ты хлеб живой земли</w:t>
-        <w:br/>
-        <w:t>Your very word spoken to me</w:t>
+        <w:t>Ты - хлеб живой с небес,</w:t>
+        <w:br/>
+        <w:t>Ты - хлеб живой с небес,</w:t>
+        <w:br/>
+        <w:t>Слова твои наполняют меня.</w:t>
         <w:br/>
         <w:br/>
         <w:t>Припев:</w:t>
         <w:br/>
         <w:br/>
-        <w:t>Куплет 1:</w:t>
-        <w:br/>
-        <w:br/>
-        <w:t>Ты все чем я дышу</w:t>
-        <w:br/>
-        <w:t>Ты все чем я дышу</w:t>
-        <w:br/>
-        <w:t>Твой Дух живет во мне</w:t>
-        <w:br/>
-        <w:br/>
-        <w:t>Куплет 2:</w:t>
-        <w:br/>
-        <w:br/>
-        <w:t>This is my daily bread</w:t>
-        <w:br/>
-        <w:t>This is my daily bread</w:t>
-        <w:br/>
-        <w:t>Your very word spoken to me</w:t>
-        <w:br/>
-        <w:br/>
-        <w:t>Припев:</w:t>
-        <w:br/>
-        <w:br/>
-        <w:t>Концовка:</w:t>
+        <w:t>В тебе</w:t>
+        <w:br/>
+        <w:t>В Тебе нуждаюсь, Иисус,</w:t>
+        <w:br/>
+        <w:br/>
+        <w:t>Тебя</w:t>
+        <w:br/>
+        <w:t>Тебя желаю!</w:t>
+        <w:br/>
+        <w:br/>
+        <w:t>Бридж:</w:t>
+        <w:br/>
+        <w:br/>
+        <w:t>Ты святый, добрый, праведный, верный</w:t>
+        <w:br/>
+        <w:t>терпишь, любишь, держишь, прощаешь нас (2х)</w:t>
+        <w:br/>
+        <w:br/>
+        <w:t>Ты Спаситель, Исцелитель,</w:t>
+        <w:br/>
+        <w:t>Ты благой Бог, Ты - Отец наш (2х)</w:t>
       </w:r>
     </w:p>
     <w:p>
@@ -2165,7 +2162,7 @@
           <w:sz w:val="20"/>
         </w:rPr>
         <w:br/>
-        <w:t>размер 6/8</w:t>
+        <w:t>размер 6/8, для гитары 5 капа</w:t>
       </w:r>
     </w:p>
     <w:p>
@@ -3723,7 +3720,7 @@
           <w:sz w:val="20"/>
         </w:rPr>
         <w:br/>
-        <w:t>4 капа G D C/ бридж Em G C</w:t>
+        <w:t>4 капа G D C бридж Em G C</w:t>
       </w:r>
     </w:p>
     <w:p>

</xml_diff>